<commit_message>
Made updates to the board. Change to wording for meetings, members, and volunteers. Added new minutes for meetings. Began work on new signage page.
</commit_message>
<xml_diff>
--- a/src/Boosters 2.0/wwwroot/content/files/forms/member/membership.docx
+++ b/src/Boosters 2.0/wwwroot/content/files/forms/member/membership.docx
@@ -67,7 +67,6 @@
         </w:rPr>
         <w:t xml:space="preserve"> </w:t>
       </w:r>
-      <w:bookmarkStart w:id="0" w:name="_GoBack"/>
       <w:r>
         <w:rPr>
           <w:b/>
@@ -118,7 +117,6 @@
           </wp:inline>
         </w:drawing>
       </w:r>
-      <w:bookmarkEnd w:id="0"/>
     </w:p>
     <w:p>
       <w:pPr>
@@ -1136,74 +1134,23 @@
           <w:rFonts w:ascii="Calibri" w:eastAsia="Arial Unicode MS" w:hAnsi="Calibri" w:cs="Calibri"/>
         </w:rPr>
       </w:pPr>
+    </w:p>
+    <w:p>
+      <w:pPr>
+        <w:spacing w:after="0"/>
+        <w:jc w:val="center"/>
+        <w:rPr>
+          <w:rFonts w:ascii="Calibri" w:eastAsia="Arial Unicode MS" w:hAnsi="Calibri" w:cs="Calibri"/>
+        </w:rPr>
+      </w:pPr>
       <w:r>
         <w:rPr>
           <w:rFonts w:ascii="Calibri" w:eastAsia="Arial Unicode MS" w:hAnsi="Calibri" w:cs="Calibri"/>
         </w:rPr>
         <w:t>___Please contact me about purchasing signage at Lakewood Stadium</w:t>
       </w:r>
-    </w:p>
-    <w:p>
-      <w:pPr>
-        <w:spacing w:after="0"/>
-        <w:jc w:val="both"/>
-        <w:rPr>
-          <w:rFonts w:ascii="Calibri" w:eastAsia="Arial Unicode MS" w:hAnsi="Calibri" w:cs="Calibri"/>
-        </w:rPr>
-      </w:pPr>
-    </w:p>
-    <w:p>
-      <w:pPr>
-        <w:spacing w:after="0" w:line="240" w:lineRule="auto"/>
-        <w:jc w:val="both"/>
-        <w:rPr>
-          <w:rFonts w:ascii="Calibri" w:eastAsia="Arial Unicode MS" w:hAnsi="Calibri" w:cs="Calibri"/>
-        </w:rPr>
-      </w:pPr>
-    </w:p>
-    <w:p>
-      <w:pPr>
-        <w:spacing w:after="0" w:line="240" w:lineRule="auto"/>
-        <w:jc w:val="both"/>
-        <w:rPr>
-          <w:rFonts w:ascii="Calibri" w:eastAsia="Arial Unicode MS" w:hAnsi="Calibri" w:cs="Calibri"/>
-        </w:rPr>
-      </w:pPr>
-    </w:p>
-    <w:p>
-      <w:pPr>
-        <w:spacing w:after="0" w:line="240" w:lineRule="auto"/>
-        <w:jc w:val="center"/>
-        <w:rPr>
-          <w:b/>
-          <w:i/>
-          <w:sz w:val="24"/>
-          <w:szCs w:val="24"/>
-          <w:u w:val="single"/>
-        </w:rPr>
-      </w:pPr>
-    </w:p>
-    <w:p>
-      <w:pPr>
-        <w:spacing w:line="240" w:lineRule="auto"/>
-        <w:jc w:val="both"/>
-        <w:rPr>
-          <w:rFonts w:ascii="Arial Unicode MS" w:eastAsia="Arial Unicode MS" w:hAnsi="Arial Unicode MS" w:cs="Arial Unicode MS"/>
-          <w:sz w:val="24"/>
-          <w:szCs w:val="24"/>
-        </w:rPr>
-      </w:pPr>
-    </w:p>
-    <w:p>
-      <w:pPr>
-        <w:spacing w:line="240" w:lineRule="auto"/>
-        <w:jc w:val="both"/>
-        <w:rPr>
-          <w:rFonts w:ascii="Arial Unicode MS" w:eastAsia="Arial Unicode MS" w:hAnsi="Arial Unicode MS" w:cs="Arial Unicode MS"/>
-          <w:sz w:val="24"/>
-          <w:szCs w:val="24"/>
-        </w:rPr>
-      </w:pPr>
+      <w:bookmarkStart w:id="0" w:name="_GoBack"/>
+      <w:bookmarkEnd w:id="0"/>
     </w:p>
     <w:sectPr>
       <w:pgSz w:w="12240" w:h="15840"/>

</xml_diff>